<commit_message>
Fixed some character mistakes
</commit_message>
<xml_diff>
--- a/毕设论文_模板.docx
+++ b/毕设论文_模板.docx
@@ -1872,29 +1872,40 @@
     <w:p>
       <w:pPr>
         <w:widowControl/>
-        <w:spacing w:beforeLines="50" w:before="120" w:afterLines="125" w:after="300"/>
         <w:jc w:val="left"/>
         <w:rPr>
           <w:rFonts w:cs="Times New Roman"/>
           <w:sz w:val="28"/>
-          <w:szCs w:val="18"/>
-        </w:rPr>
-      </w:pPr>
-      <w:r>
-        <w:rPr>
-          <w:rFonts w:ascii="宋体" w:hAnsi="宋体" w:cs="宋体" w:hint="eastAsia"/>
-          <w:sz w:val="28"/>
-          <w:szCs w:val="18"/>
-        </w:rPr>
-        <w:t>Ⅲ</w:t>
-      </w:r>
-      <w:r>
-        <w:rPr>
-          <w:rFonts w:cs="Times New Roman"/>
-          <w:sz w:val="28"/>
-          <w:szCs w:val="18"/>
-        </w:rPr>
-        <w:t>、毕业设计（论文）工作内容：</w:t>
+          <w:szCs w:val="24"/>
+          <w:u w:val="single"/>
+        </w:rPr>
+      </w:pPr>
+      <w:r>
+        <w:rPr>
+          <w:rFonts w:cs="Times New Roman"/>
+          <w:sz w:val="28"/>
+          <w:szCs w:val="24"/>
+          <w:u w:val="single"/>
+        </w:rPr>
+        <w:t>这是示例</w:t>
+      </w:r>
+      <w:r>
+        <w:rPr>
+          <w:rFonts w:cs="Times New Roman"/>
+          <w:sz w:val="28"/>
+          <w:szCs w:val="24"/>
+          <w:u w:val="single"/>
+        </w:rPr>
+        <w:t>SAMPLE</w:t>
+      </w:r>
+      <w:r>
+        <w:rPr>
+          <w:rFonts w:cs="Times New Roman"/>
+          <w:sz w:val="28"/>
+          <w:szCs w:val="24"/>
+          <w:u w:val="single"/>
+        </w:rPr>
+        <w:t xml:space="preserve">                                                               </w:t>
       </w:r>
     </w:p>
     <w:p>
@@ -2070,7 +2081,7 @@
           <w:sz w:val="28"/>
           <w:szCs w:val="18"/>
         </w:rPr>
-        <w:t>Ⅳ</w:t>
+        <w:t>Ⅲ</w:t>
       </w:r>
       <w:r>
         <w:rPr>
@@ -2078,7 +2089,7 @@
           <w:sz w:val="28"/>
           <w:szCs w:val="18"/>
         </w:rPr>
-        <w:t>、主要参考资料：</w:t>
+        <w:t>、毕业设计（论文）工作内容：</w:t>
       </w:r>
     </w:p>
     <w:p>
@@ -2087,26 +2098,23 @@
         <w:jc w:val="left"/>
         <w:rPr>
           <w:rFonts w:cs="Times New Roman"/>
-          <w:bCs/>
-          <w:sz w:val="28"/>
-          <w:szCs w:val="24"/>
-          <w:u w:val="single"/>
-        </w:rPr>
-      </w:pPr>
-      <w:r>
-        <w:rPr>
-          <w:rFonts w:cs="Times New Roman"/>
-          <w:bCs/>
-          <w:sz w:val="28"/>
-          <w:szCs w:val="24"/>
-          <w:u w:val="single"/>
-        </w:rPr>
-        <w:t xml:space="preserve">[1] </w:t>
-      </w:r>
-      <w:r>
-        <w:rPr>
-          <w:rFonts w:cs="Times New Roman"/>
-          <w:bCs/>
+          <w:sz w:val="28"/>
+          <w:szCs w:val="24"/>
+          <w:u w:val="single"/>
+        </w:rPr>
+      </w:pPr>
+      <w:r>
+        <w:rPr>
+          <w:rFonts w:cs="Times New Roman"/>
+          <w:sz w:val="28"/>
+          <w:szCs w:val="24"/>
+          <w:u w:val="single"/>
+        </w:rPr>
+        <w:t>这是示例</w:t>
+      </w:r>
+      <w:r>
+        <w:rPr>
+          <w:rFonts w:cs="Times New Roman"/>
           <w:sz w:val="28"/>
           <w:szCs w:val="24"/>
           <w:u w:val="single"/>
@@ -2120,25 +2128,7 @@
           <w:szCs w:val="24"/>
           <w:u w:val="single"/>
         </w:rPr>
-        <w:t xml:space="preserve">                                                           </w:t>
-      </w:r>
-      <w:r>
-        <w:rPr>
-          <w:rFonts w:cs="Times New Roman"/>
-          <w:sz w:val="28"/>
-          <w:szCs w:val="24"/>
-          <w:u w:val="single"/>
-        </w:rPr>
-        <w:t xml:space="preserve"> </w:t>
-      </w:r>
-      <w:r>
-        <w:rPr>
-          <w:rFonts w:cs="Times New Roman"/>
-          <w:sz w:val="28"/>
-          <w:szCs w:val="24"/>
-          <w:u w:val="single"/>
-        </w:rPr>
-        <w:t xml:space="preserve">    </w:t>
+        <w:t xml:space="preserve">                                                               </w:t>
       </w:r>
     </w:p>
     <w:p>
@@ -2147,56 +2137,23 @@
         <w:jc w:val="left"/>
         <w:rPr>
           <w:rFonts w:cs="Times New Roman"/>
-          <w:bCs/>
-          <w:sz w:val="28"/>
-          <w:szCs w:val="24"/>
-          <w:u w:val="single"/>
-        </w:rPr>
-      </w:pPr>
-      <w:r>
-        <w:rPr>
-          <w:rFonts w:cs="Times New Roman"/>
-          <w:bCs/>
-          <w:sz w:val="28"/>
-          <w:szCs w:val="24"/>
-          <w:u w:val="single"/>
-        </w:rPr>
-        <w:t>[</w:t>
-      </w:r>
-      <w:r>
-        <w:rPr>
-          <w:rFonts w:cs="Times New Roman"/>
-          <w:bCs/>
-          <w:sz w:val="28"/>
-          <w:szCs w:val="24"/>
-          <w:u w:val="single"/>
-        </w:rPr>
-        <w:t>2</w:t>
-      </w:r>
-      <w:r>
-        <w:rPr>
-          <w:rFonts w:cs="Times New Roman"/>
-          <w:bCs/>
-          <w:sz w:val="28"/>
-          <w:szCs w:val="24"/>
-          <w:u w:val="single"/>
-        </w:rPr>
-        <w:t>]</w:t>
-      </w:r>
-      <w:r>
-        <w:rPr>
-          <w:rFonts w:cs="Times New Roman"/>
-          <w:bCs/>
-          <w:sz w:val="28"/>
-          <w:szCs w:val="24"/>
-          <w:u w:val="single"/>
-        </w:rPr>
-        <w:t xml:space="preserve"> </w:t>
-      </w:r>
-      <w:r>
-        <w:rPr>
-          <w:rFonts w:cs="Times New Roman"/>
-          <w:bCs/>
+          <w:sz w:val="28"/>
+          <w:szCs w:val="24"/>
+          <w:u w:val="single"/>
+        </w:rPr>
+      </w:pPr>
+      <w:r>
+        <w:rPr>
+          <w:rFonts w:cs="Times New Roman"/>
+          <w:sz w:val="28"/>
+          <w:szCs w:val="24"/>
+          <w:u w:val="single"/>
+        </w:rPr>
+        <w:t>这是示例</w:t>
+      </w:r>
+      <w:r>
+        <w:rPr>
+          <w:rFonts w:cs="Times New Roman"/>
           <w:sz w:val="28"/>
           <w:szCs w:val="24"/>
           <w:u w:val="single"/>
@@ -2210,25 +2167,7 @@
           <w:szCs w:val="24"/>
           <w:u w:val="single"/>
         </w:rPr>
-        <w:t xml:space="preserve">                                                            </w:t>
-      </w:r>
-      <w:r>
-        <w:rPr>
-          <w:rFonts w:cs="Times New Roman"/>
-          <w:sz w:val="28"/>
-          <w:szCs w:val="24"/>
-          <w:u w:val="single"/>
-        </w:rPr>
-        <w:t xml:space="preserve"> </w:t>
-      </w:r>
-      <w:r>
-        <w:rPr>
-          <w:rFonts w:cs="Times New Roman"/>
-          <w:sz w:val="28"/>
-          <w:szCs w:val="24"/>
-          <w:u w:val="single"/>
-        </w:rPr>
-        <w:t xml:space="preserve">   </w:t>
+        <w:t xml:space="preserve">                                                               </w:t>
       </w:r>
     </w:p>
     <w:p>
@@ -2249,6 +2188,380 @@
           <w:szCs w:val="24"/>
           <w:u w:val="single"/>
         </w:rPr>
+        <w:t>这是示例</w:t>
+      </w:r>
+      <w:r>
+        <w:rPr>
+          <w:rFonts w:cs="Times New Roman"/>
+          <w:sz w:val="28"/>
+          <w:szCs w:val="24"/>
+          <w:u w:val="single"/>
+        </w:rPr>
+        <w:t>SAMPLE</w:t>
+      </w:r>
+      <w:r>
+        <w:rPr>
+          <w:rFonts w:cs="Times New Roman"/>
+          <w:sz w:val="28"/>
+          <w:szCs w:val="24"/>
+          <w:u w:val="single"/>
+        </w:rPr>
+        <w:t xml:space="preserve">                                                               </w:t>
+      </w:r>
+    </w:p>
+    <w:p>
+      <w:pPr>
+        <w:widowControl/>
+        <w:jc w:val="left"/>
+        <w:rPr>
+          <w:rFonts w:cs="Times New Roman"/>
+          <w:sz w:val="28"/>
+          <w:szCs w:val="24"/>
+          <w:u w:val="single"/>
+        </w:rPr>
+      </w:pPr>
+      <w:r>
+        <w:rPr>
+          <w:rFonts w:cs="Times New Roman"/>
+          <w:sz w:val="28"/>
+          <w:szCs w:val="24"/>
+          <w:u w:val="single"/>
+        </w:rPr>
+        <w:t>这是示例</w:t>
+      </w:r>
+      <w:r>
+        <w:rPr>
+          <w:rFonts w:cs="Times New Roman"/>
+          <w:sz w:val="28"/>
+          <w:szCs w:val="24"/>
+          <w:u w:val="single"/>
+        </w:rPr>
+        <w:t>SAMPLE</w:t>
+      </w:r>
+      <w:r>
+        <w:rPr>
+          <w:rFonts w:cs="Times New Roman"/>
+          <w:sz w:val="28"/>
+          <w:szCs w:val="24"/>
+          <w:u w:val="single"/>
+        </w:rPr>
+        <w:t xml:space="preserve">                                                               </w:t>
+      </w:r>
+    </w:p>
+    <w:p>
+      <w:pPr>
+        <w:widowControl/>
+        <w:jc w:val="left"/>
+        <w:rPr>
+          <w:rFonts w:cs="Times New Roman"/>
+          <w:sz w:val="28"/>
+          <w:szCs w:val="24"/>
+          <w:u w:val="single"/>
+        </w:rPr>
+      </w:pPr>
+      <w:r>
+        <w:rPr>
+          <w:rFonts w:cs="Times New Roman"/>
+          <w:sz w:val="28"/>
+          <w:szCs w:val="24"/>
+          <w:u w:val="single"/>
+        </w:rPr>
+        <w:t>这是示例</w:t>
+      </w:r>
+      <w:r>
+        <w:rPr>
+          <w:rFonts w:cs="Times New Roman"/>
+          <w:sz w:val="28"/>
+          <w:szCs w:val="24"/>
+          <w:u w:val="single"/>
+        </w:rPr>
+        <w:t>SAMPLE</w:t>
+      </w:r>
+      <w:r>
+        <w:rPr>
+          <w:rFonts w:cs="Times New Roman"/>
+          <w:sz w:val="28"/>
+          <w:szCs w:val="24"/>
+          <w:u w:val="single"/>
+        </w:rPr>
+        <w:t xml:space="preserve">                                                               </w:t>
+      </w:r>
+    </w:p>
+    <w:p>
+      <w:pPr>
+        <w:widowControl/>
+        <w:jc w:val="left"/>
+        <w:rPr>
+          <w:rFonts w:cs="Times New Roman"/>
+          <w:sz w:val="28"/>
+          <w:szCs w:val="24"/>
+          <w:u w:val="single"/>
+        </w:rPr>
+      </w:pPr>
+      <w:r>
+        <w:rPr>
+          <w:rFonts w:cs="Times New Roman"/>
+          <w:sz w:val="28"/>
+          <w:szCs w:val="24"/>
+          <w:u w:val="single"/>
+        </w:rPr>
+        <w:t>这是示例</w:t>
+      </w:r>
+      <w:r>
+        <w:rPr>
+          <w:rFonts w:cs="Times New Roman"/>
+          <w:sz w:val="28"/>
+          <w:szCs w:val="24"/>
+          <w:u w:val="single"/>
+        </w:rPr>
+        <w:t>SAMPLE</w:t>
+      </w:r>
+      <w:r>
+        <w:rPr>
+          <w:rFonts w:cs="Times New Roman"/>
+          <w:sz w:val="28"/>
+          <w:szCs w:val="24"/>
+          <w:u w:val="single"/>
+        </w:rPr>
+        <w:t xml:space="preserve">                                                               </w:t>
+      </w:r>
+    </w:p>
+    <w:p>
+      <w:pPr>
+        <w:widowControl/>
+        <w:jc w:val="left"/>
+        <w:rPr>
+          <w:rFonts w:cs="Times New Roman"/>
+          <w:sz w:val="28"/>
+          <w:szCs w:val="24"/>
+          <w:u w:val="single"/>
+        </w:rPr>
+      </w:pPr>
+      <w:r>
+        <w:rPr>
+          <w:rFonts w:cs="Times New Roman"/>
+          <w:sz w:val="28"/>
+          <w:szCs w:val="24"/>
+          <w:u w:val="single"/>
+        </w:rPr>
+        <w:t>这是示例</w:t>
+      </w:r>
+      <w:r>
+        <w:rPr>
+          <w:rFonts w:cs="Times New Roman"/>
+          <w:sz w:val="28"/>
+          <w:szCs w:val="24"/>
+          <w:u w:val="single"/>
+        </w:rPr>
+        <w:t>SAMPLE</w:t>
+      </w:r>
+      <w:r>
+        <w:rPr>
+          <w:rFonts w:cs="Times New Roman"/>
+          <w:sz w:val="28"/>
+          <w:szCs w:val="24"/>
+          <w:u w:val="single"/>
+        </w:rPr>
+        <w:t xml:space="preserve">                                                               </w:t>
+      </w:r>
+    </w:p>
+    <w:p>
+      <w:pPr>
+        <w:widowControl/>
+        <w:spacing w:beforeLines="50" w:before="120" w:afterLines="125" w:after="300"/>
+        <w:jc w:val="left"/>
+        <w:rPr>
+          <w:rFonts w:cs="Times New Roman"/>
+          <w:sz w:val="28"/>
+          <w:szCs w:val="18"/>
+        </w:rPr>
+      </w:pPr>
+      <w:r>
+        <w:rPr>
+          <w:rFonts w:ascii="宋体" w:hAnsi="宋体" w:cs="宋体" w:hint="eastAsia"/>
+          <w:sz w:val="28"/>
+          <w:szCs w:val="18"/>
+        </w:rPr>
+        <w:lastRenderedPageBreak/>
+        <w:t>Ⅳ</w:t>
+      </w:r>
+      <w:r>
+        <w:rPr>
+          <w:rFonts w:cs="Times New Roman"/>
+          <w:sz w:val="28"/>
+          <w:szCs w:val="18"/>
+        </w:rPr>
+        <w:t>、主要参考资料：</w:t>
+      </w:r>
+    </w:p>
+    <w:p>
+      <w:pPr>
+        <w:widowControl/>
+        <w:jc w:val="left"/>
+        <w:rPr>
+          <w:rFonts w:cs="Times New Roman"/>
+          <w:bCs/>
+          <w:sz w:val="28"/>
+          <w:szCs w:val="24"/>
+          <w:u w:val="single"/>
+        </w:rPr>
+      </w:pPr>
+      <w:r>
+        <w:rPr>
+          <w:rFonts w:cs="Times New Roman"/>
+          <w:bCs/>
+          <w:sz w:val="28"/>
+          <w:szCs w:val="24"/>
+          <w:u w:val="single"/>
+        </w:rPr>
+        <w:t xml:space="preserve">[1] </w:t>
+      </w:r>
+      <w:r>
+        <w:rPr>
+          <w:rFonts w:cs="Times New Roman"/>
+          <w:bCs/>
+          <w:sz w:val="28"/>
+          <w:szCs w:val="24"/>
+          <w:u w:val="single"/>
+        </w:rPr>
+        <w:t>SAMPLE</w:t>
+      </w:r>
+      <w:r>
+        <w:rPr>
+          <w:rFonts w:cs="Times New Roman"/>
+          <w:sz w:val="28"/>
+          <w:szCs w:val="24"/>
+          <w:u w:val="single"/>
+        </w:rPr>
+        <w:t xml:space="preserve">                                                           </w:t>
+      </w:r>
+      <w:r>
+        <w:rPr>
+          <w:rFonts w:cs="Times New Roman"/>
+          <w:sz w:val="28"/>
+          <w:szCs w:val="24"/>
+          <w:u w:val="single"/>
+        </w:rPr>
+        <w:t xml:space="preserve"> </w:t>
+      </w:r>
+      <w:r>
+        <w:rPr>
+          <w:rFonts w:cs="Times New Roman"/>
+          <w:sz w:val="28"/>
+          <w:szCs w:val="24"/>
+          <w:u w:val="single"/>
+        </w:rPr>
+        <w:t xml:space="preserve">    </w:t>
+      </w:r>
+    </w:p>
+    <w:p>
+      <w:pPr>
+        <w:widowControl/>
+        <w:jc w:val="left"/>
+        <w:rPr>
+          <w:rFonts w:cs="Times New Roman"/>
+          <w:bCs/>
+          <w:sz w:val="28"/>
+          <w:szCs w:val="24"/>
+          <w:u w:val="single"/>
+        </w:rPr>
+      </w:pPr>
+      <w:r>
+        <w:rPr>
+          <w:rFonts w:cs="Times New Roman"/>
+          <w:bCs/>
+          <w:sz w:val="28"/>
+          <w:szCs w:val="24"/>
+          <w:u w:val="single"/>
+        </w:rPr>
+        <w:t>[</w:t>
+      </w:r>
+      <w:r>
+        <w:rPr>
+          <w:rFonts w:cs="Times New Roman"/>
+          <w:bCs/>
+          <w:sz w:val="28"/>
+          <w:szCs w:val="24"/>
+          <w:u w:val="single"/>
+        </w:rPr>
+        <w:t>2</w:t>
+      </w:r>
+      <w:r>
+        <w:rPr>
+          <w:rFonts w:cs="Times New Roman"/>
+          <w:bCs/>
+          <w:sz w:val="28"/>
+          <w:szCs w:val="24"/>
+          <w:u w:val="single"/>
+        </w:rPr>
+        <w:t>]</w:t>
+      </w:r>
+      <w:r>
+        <w:rPr>
+          <w:rFonts w:cs="Times New Roman"/>
+          <w:bCs/>
+          <w:sz w:val="28"/>
+          <w:szCs w:val="24"/>
+          <w:u w:val="single"/>
+        </w:rPr>
+        <w:t xml:space="preserve"> </w:t>
+      </w:r>
+      <w:r>
+        <w:rPr>
+          <w:rFonts w:cs="Times New Roman"/>
+          <w:bCs/>
+          <w:sz w:val="28"/>
+          <w:szCs w:val="24"/>
+          <w:u w:val="single"/>
+        </w:rPr>
+        <w:t>SAMPLE</w:t>
+      </w:r>
+      <w:r>
+        <w:rPr>
+          <w:rFonts w:cs="Times New Roman"/>
+          <w:sz w:val="28"/>
+          <w:szCs w:val="24"/>
+          <w:u w:val="single"/>
+        </w:rPr>
+        <w:t xml:space="preserve">                                                            </w:t>
+      </w:r>
+      <w:r>
+        <w:rPr>
+          <w:rFonts w:cs="Times New Roman"/>
+          <w:sz w:val="28"/>
+          <w:szCs w:val="24"/>
+          <w:u w:val="single"/>
+        </w:rPr>
+        <w:t xml:space="preserve"> </w:t>
+      </w:r>
+      <w:r>
+        <w:rPr>
+          <w:rFonts w:cs="Times New Roman"/>
+          <w:sz w:val="28"/>
+          <w:szCs w:val="24"/>
+          <w:u w:val="single"/>
+        </w:rPr>
+        <w:t xml:space="preserve">   </w:t>
+      </w:r>
+    </w:p>
+    <w:p>
+      <w:pPr>
+        <w:widowControl/>
+        <w:jc w:val="left"/>
+        <w:rPr>
+          <w:rFonts w:cs="Times New Roman"/>
+          <w:sz w:val="28"/>
+          <w:szCs w:val="24"/>
+          <w:u w:val="single"/>
+        </w:rPr>
+      </w:pPr>
+      <w:r>
+        <w:rPr>
+          <w:rFonts w:cs="Times New Roman"/>
+          <w:sz w:val="28"/>
+          <w:szCs w:val="24"/>
+          <w:u w:val="single"/>
+        </w:rPr>
         <w:t xml:space="preserve">        </w:t>
       </w:r>
       <w:r>
@@ -2286,6 +2599,123 @@
           <w:u w:val="single"/>
         </w:rPr>
         <w:t xml:space="preserve">                            </w:t>
+      </w:r>
+    </w:p>
+    <w:p>
+      <w:pPr>
+        <w:widowControl/>
+        <w:jc w:val="left"/>
+        <w:rPr>
+          <w:rFonts w:cs="Times New Roman"/>
+          <w:sz w:val="28"/>
+          <w:szCs w:val="24"/>
+          <w:u w:val="single"/>
+        </w:rPr>
+      </w:pPr>
+      <w:r>
+        <w:rPr>
+          <w:rFonts w:cs="Times New Roman"/>
+          <w:sz w:val="28"/>
+          <w:szCs w:val="24"/>
+          <w:u w:val="single"/>
+        </w:rPr>
+        <w:t xml:space="preserve">                                                     </w:t>
+      </w:r>
+      <w:r>
+        <w:rPr>
+          <w:rFonts w:cs="Times New Roman"/>
+          <w:sz w:val="28"/>
+          <w:szCs w:val="24"/>
+          <w:u w:val="single"/>
+        </w:rPr>
+        <w:t xml:space="preserve">        </w:t>
+      </w:r>
+      <w:r>
+        <w:rPr>
+          <w:rFonts w:cs="Times New Roman"/>
+          <w:sz w:val="28"/>
+          <w:szCs w:val="24"/>
+          <w:u w:val="single"/>
+        </w:rPr>
+        <w:t xml:space="preserve">          </w:t>
+      </w:r>
+    </w:p>
+    <w:p>
+      <w:pPr>
+        <w:widowControl/>
+        <w:jc w:val="left"/>
+        <w:rPr>
+          <w:rFonts w:cs="Times New Roman"/>
+          <w:sz w:val="28"/>
+          <w:szCs w:val="24"/>
+          <w:u w:val="single"/>
+        </w:rPr>
+      </w:pPr>
+      <w:r>
+        <w:rPr>
+          <w:rFonts w:cs="Times New Roman"/>
+          <w:sz w:val="28"/>
+          <w:szCs w:val="24"/>
+          <w:u w:val="single"/>
+        </w:rPr>
+        <w:t xml:space="preserve">                                                     </w:t>
+      </w:r>
+      <w:r>
+        <w:rPr>
+          <w:rFonts w:cs="Times New Roman"/>
+          <w:sz w:val="28"/>
+          <w:szCs w:val="24"/>
+          <w:u w:val="single"/>
+        </w:rPr>
+        <w:t xml:space="preserve">        </w:t>
+      </w:r>
+      <w:r>
+        <w:rPr>
+          <w:rFonts w:cs="Times New Roman"/>
+          <w:sz w:val="28"/>
+          <w:szCs w:val="24"/>
+          <w:u w:val="single"/>
+        </w:rPr>
+        <w:t xml:space="preserve">          </w:t>
+      </w:r>
+    </w:p>
+    <w:p>
+      <w:pPr>
+        <w:widowControl/>
+        <w:jc w:val="left"/>
+        <w:rPr>
+          <w:rFonts w:cs="Times New Roman"/>
+          <w:sz w:val="28"/>
+          <w:szCs w:val="24"/>
+          <w:u w:val="single"/>
+        </w:rPr>
+      </w:pPr>
+      <w:r>
+        <w:rPr>
+          <w:rFonts w:cs="Times New Roman"/>
+          <w:sz w:val="28"/>
+          <w:szCs w:val="24"/>
+          <w:u w:val="single"/>
+        </w:rPr>
+        <w:t xml:space="preserve">                                                     </w:t>
+      </w:r>
+      <w:r>
+        <w:rPr>
+          <w:rFonts w:cs="Times New Roman"/>
+          <w:sz w:val="28"/>
+          <w:szCs w:val="24"/>
+          <w:u w:val="single"/>
+        </w:rPr>
+        <w:t xml:space="preserve">        </w:t>
+      </w:r>
+      <w:r>
+        <w:rPr>
+          <w:rFonts w:cs="Times New Roman"/>
+          <w:sz w:val="28"/>
+          <w:szCs w:val="24"/>
+          <w:u w:val="single"/>
+        </w:rPr>
+        <w:t xml:space="preserve">          </w:t>
       </w:r>
     </w:p>
     <w:p>
@@ -2938,6 +3368,8 @@
         </w:rPr>
         <w:t>xxxx</w:t>
       </w:r>
+      <w:bookmarkStart w:id="9" w:name="_GoBack"/>
+      <w:bookmarkEnd w:id="9"/>
       <w:proofErr w:type="spellEnd"/>
       <w:r>
         <w:rPr>
@@ -3299,11 +3731,11 @@
           <w:sz w:val="36"/>
         </w:rPr>
       </w:pPr>
-      <w:bookmarkStart w:id="9" w:name="_Toc358878177"/>
-      <w:bookmarkStart w:id="10" w:name="_Toc263800683"/>
-      <w:bookmarkStart w:id="11" w:name="_Toc263953583"/>
-      <w:bookmarkStart w:id="12" w:name="_Toc263953649"/>
-      <w:bookmarkStart w:id="13" w:name="_Toc358878170"/>
+      <w:bookmarkStart w:id="10" w:name="_Toc358878177"/>
+      <w:bookmarkStart w:id="11" w:name="_Toc263800683"/>
+      <w:bookmarkStart w:id="12" w:name="_Toc263953583"/>
+      <w:bookmarkStart w:id="13" w:name="_Toc263953649"/>
+      <w:bookmarkStart w:id="14" w:name="_Toc358878170"/>
       <w:bookmarkEnd w:id="1"/>
       <w:bookmarkEnd w:id="2"/>
       <w:bookmarkEnd w:id="3"/>
@@ -3927,34 +4359,33 @@
       <w:pPr>
         <w:pStyle w:val="afff7"/>
       </w:pPr>
-      <w:bookmarkStart w:id="14" w:name="_Toc325572529"/>
-      <w:bookmarkStart w:id="15" w:name="_Toc325741751"/>
-      <w:bookmarkStart w:id="16" w:name="_Toc357596605"/>
-      <w:bookmarkStart w:id="17" w:name="_Toc358153798"/>
-      <w:bookmarkStart w:id="18" w:name="_Toc358204026"/>
-      <w:bookmarkStart w:id="19" w:name="_Toc358317864"/>
-      <w:bookmarkStart w:id="20" w:name="_Toc358321002"/>
-      <w:bookmarkStart w:id="21" w:name="_Toc358577386"/>
-      <w:bookmarkStart w:id="22" w:name="_Toc358577704"/>
-      <w:bookmarkStart w:id="23" w:name="_Toc358578241"/>
-      <w:bookmarkStart w:id="24" w:name="_Toc358586525"/>
-      <w:bookmarkStart w:id="25" w:name="_Toc358681779"/>
-      <w:bookmarkStart w:id="26" w:name="_Toc358878149"/>
-      <w:bookmarkStart w:id="27" w:name="_Toc420925632"/>
-      <w:bookmarkStart w:id="28" w:name="_Toc420925846"/>
-      <w:bookmarkStart w:id="29" w:name="_Toc420955004"/>
-      <w:bookmarkStart w:id="30" w:name="_Toc421025119"/>
-      <w:bookmarkStart w:id="31" w:name="_Toc421866922"/>
-      <w:bookmarkStart w:id="32" w:name="_Toc482971276"/>
-      <w:bookmarkStart w:id="33" w:name="_Toc483063632"/>
-      <w:bookmarkStart w:id="34" w:name="_Toc483217648"/>
-      <w:bookmarkStart w:id="35" w:name="_Toc483341506"/>
-      <w:bookmarkStart w:id="36" w:name="_Toc483341678"/>
-      <w:bookmarkStart w:id="37" w:name="_Toc8596676"/>
+      <w:bookmarkStart w:id="15" w:name="_Toc325572529"/>
+      <w:bookmarkStart w:id="16" w:name="_Toc325741751"/>
+      <w:bookmarkStart w:id="17" w:name="_Toc357596605"/>
+      <w:bookmarkStart w:id="18" w:name="_Toc358153798"/>
+      <w:bookmarkStart w:id="19" w:name="_Toc358204026"/>
+      <w:bookmarkStart w:id="20" w:name="_Toc358317864"/>
+      <w:bookmarkStart w:id="21" w:name="_Toc358321002"/>
+      <w:bookmarkStart w:id="22" w:name="_Toc358577386"/>
+      <w:bookmarkStart w:id="23" w:name="_Toc358577704"/>
+      <w:bookmarkStart w:id="24" w:name="_Toc358578241"/>
+      <w:bookmarkStart w:id="25" w:name="_Toc358586525"/>
+      <w:bookmarkStart w:id="26" w:name="_Toc358681779"/>
+      <w:bookmarkStart w:id="27" w:name="_Toc358878149"/>
+      <w:bookmarkStart w:id="28" w:name="_Toc420925632"/>
+      <w:bookmarkStart w:id="29" w:name="_Toc420925846"/>
+      <w:bookmarkStart w:id="30" w:name="_Toc420955004"/>
+      <w:bookmarkStart w:id="31" w:name="_Toc421025119"/>
+      <w:bookmarkStart w:id="32" w:name="_Toc421866922"/>
+      <w:bookmarkStart w:id="33" w:name="_Toc482971276"/>
+      <w:bookmarkStart w:id="34" w:name="_Toc483063632"/>
+      <w:bookmarkStart w:id="35" w:name="_Toc483217648"/>
+      <w:bookmarkStart w:id="36" w:name="_Toc483341506"/>
+      <w:bookmarkStart w:id="37" w:name="_Toc483341678"/>
+      <w:bookmarkStart w:id="38" w:name="_Toc8596676"/>
       <w:r>
         <w:t>Author:</w:t>
       </w:r>
-      <w:bookmarkEnd w:id="14"/>
       <w:bookmarkEnd w:id="15"/>
       <w:bookmarkEnd w:id="16"/>
       <w:bookmarkEnd w:id="17"/>
@@ -3977,10 +4408,11 @@
       <w:bookmarkEnd w:id="34"/>
       <w:bookmarkEnd w:id="35"/>
       <w:bookmarkEnd w:id="36"/>
+      <w:bookmarkEnd w:id="37"/>
       <w:r>
         <w:t xml:space="preserve"> </w:t>
       </w:r>
-      <w:bookmarkEnd w:id="37"/>
+      <w:bookmarkEnd w:id="38"/>
       <w:r>
         <w:rPr>
           <w:rFonts w:hint="eastAsia"/>
@@ -4605,7 +5037,7 @@
           <w:sz w:val="28"/>
           <w:szCs w:val="28"/>
         </w:rPr>
-        <w:t>Keyword</w:t>
+        <w:t>Key</w:t>
       </w:r>
       <w:r>
         <w:rPr>
@@ -4614,7 +5046,34 @@
           <w:sz w:val="28"/>
           <w:szCs w:val="28"/>
         </w:rPr>
-        <w:t>：</w:t>
+        <w:t xml:space="preserve"> W</w:t>
+      </w:r>
+      <w:r>
+        <w:rPr>
+          <w:rFonts w:eastAsia="黑体" w:cs="Times New Roman" w:hint="eastAsia"/>
+          <w:b/>
+          <w:sz w:val="28"/>
+          <w:szCs w:val="28"/>
+        </w:rPr>
+        <w:t>ord</w:t>
+      </w:r>
+      <w:r>
+        <w:rPr>
+          <w:rFonts w:eastAsia="黑体" w:cs="Times New Roman" w:hint="eastAsia"/>
+          <w:b/>
+          <w:sz w:val="28"/>
+          <w:szCs w:val="28"/>
+        </w:rPr>
+        <w:t>s:</w:t>
+      </w:r>
+      <w:r>
+        <w:rPr>
+          <w:rFonts w:eastAsia="黑体" w:cs="Times New Roman"/>
+          <w:b/>
+          <w:sz w:val="28"/>
+          <w:szCs w:val="28"/>
+        </w:rPr>
+        <w:t xml:space="preserve"> </w:t>
       </w:r>
       <w:r>
         <w:rPr>
@@ -7406,26 +7865,26 @@
       <w:pPr>
         <w:pStyle w:val="1"/>
       </w:pPr>
-      <w:bookmarkStart w:id="38" w:name="_Toc263953562"/>
-      <w:bookmarkStart w:id="39" w:name="_Toc263953638"/>
-      <w:bookmarkStart w:id="40" w:name="_Toc420925634"/>
-      <w:bookmarkStart w:id="41" w:name="_Toc9346038"/>
+      <w:bookmarkStart w:id="39" w:name="_Toc263953562"/>
+      <w:bookmarkStart w:id="40" w:name="_Toc263953638"/>
+      <w:bookmarkStart w:id="41" w:name="_Toc420925634"/>
+      <w:bookmarkStart w:id="42" w:name="_Toc9346038"/>
       <w:r>
         <w:lastRenderedPageBreak/>
         <w:t>绪论</w:t>
       </w:r>
-      <w:bookmarkEnd w:id="38"/>
       <w:bookmarkEnd w:id="39"/>
       <w:bookmarkEnd w:id="40"/>
       <w:bookmarkEnd w:id="41"/>
+      <w:bookmarkEnd w:id="42"/>
     </w:p>
     <w:p>
       <w:pPr>
         <w:pStyle w:val="2"/>
         <w:spacing w:before="163" w:after="163"/>
       </w:pPr>
-      <w:bookmarkStart w:id="42" w:name="_Toc420925635"/>
-      <w:bookmarkStart w:id="43" w:name="_Toc9346039"/>
+      <w:bookmarkStart w:id="43" w:name="_Toc420925635"/>
+      <w:bookmarkStart w:id="44" w:name="_Toc9346039"/>
       <w:r>
         <w:rPr>
           <w:rFonts w:hint="eastAsia"/>
@@ -7438,14 +7897,14 @@
       <w:r>
         <w:t>课题来源</w:t>
       </w:r>
-      <w:bookmarkEnd w:id="42"/>
+      <w:bookmarkEnd w:id="43"/>
       <w:r>
         <w:rPr>
           <w:rFonts w:hint="eastAsia"/>
         </w:rPr>
         <w:t>与背景</w:t>
       </w:r>
-      <w:bookmarkEnd w:id="43"/>
+      <w:bookmarkEnd w:id="44"/>
       <w:r>
         <w:rPr>
           <w:rFonts w:hint="eastAsia"/>
@@ -7545,8 +8004,8 @@
         <w:pStyle w:val="2"/>
         <w:spacing w:before="163" w:after="163"/>
       </w:pPr>
-      <w:bookmarkStart w:id="44" w:name="_Toc420925637"/>
-      <w:bookmarkStart w:id="45" w:name="_Toc9346040"/>
+      <w:bookmarkStart w:id="45" w:name="_Toc420925637"/>
+      <w:bookmarkStart w:id="46" w:name="_Toc9346040"/>
       <w:r>
         <w:rPr>
           <w:rFonts w:hint="eastAsia"/>
@@ -7559,11 +8018,11 @@
       <w:r>
         <w:t>选题意义</w:t>
       </w:r>
-      <w:bookmarkStart w:id="46" w:name="_Toc263800678"/>
-      <w:bookmarkStart w:id="47" w:name="_Toc263953568"/>
-      <w:bookmarkStart w:id="48" w:name="_Toc263953640"/>
-      <w:bookmarkEnd w:id="44"/>
+      <w:bookmarkStart w:id="47" w:name="_Toc263800678"/>
+      <w:bookmarkStart w:id="48" w:name="_Toc263953568"/>
+      <w:bookmarkStart w:id="49" w:name="_Toc263953640"/>
       <w:bookmarkEnd w:id="45"/>
+      <w:bookmarkEnd w:id="46"/>
     </w:p>
     <w:p>
       <w:pPr>
@@ -7596,14 +8055,14 @@
         <w:pStyle w:val="2"/>
         <w:spacing w:before="163" w:after="163"/>
       </w:pPr>
-      <w:bookmarkStart w:id="49" w:name="_Toc263800679"/>
-      <w:bookmarkStart w:id="50" w:name="_Toc263953569"/>
-      <w:bookmarkStart w:id="51" w:name="_Toc263953641"/>
-      <w:bookmarkStart w:id="52" w:name="_Toc420925638"/>
-      <w:bookmarkStart w:id="53" w:name="_Toc9346041"/>
-      <w:bookmarkEnd w:id="46"/>
+      <w:bookmarkStart w:id="50" w:name="_Toc263800679"/>
+      <w:bookmarkStart w:id="51" w:name="_Toc263953569"/>
+      <w:bookmarkStart w:id="52" w:name="_Toc263953641"/>
+      <w:bookmarkStart w:id="53" w:name="_Toc420925638"/>
+      <w:bookmarkStart w:id="54" w:name="_Toc9346041"/>
       <w:bookmarkEnd w:id="47"/>
       <w:bookmarkEnd w:id="48"/>
+      <w:bookmarkEnd w:id="49"/>
       <w:r>
         <w:rPr>
           <w:rFonts w:hint="eastAsia"/>
@@ -7616,29 +8075,29 @@
       <w:r>
         <w:t>研究内容与</w:t>
       </w:r>
-      <w:bookmarkEnd w:id="49"/>
       <w:bookmarkEnd w:id="50"/>
       <w:bookmarkEnd w:id="51"/>
+      <w:bookmarkEnd w:id="52"/>
       <w:r>
         <w:t>目标</w:t>
       </w:r>
-      <w:bookmarkEnd w:id="52"/>
       <w:bookmarkEnd w:id="53"/>
+      <w:bookmarkEnd w:id="54"/>
     </w:p>
     <w:p>
       <w:pPr>
         <w:pStyle w:val="a6"/>
         <w:spacing w:before="163" w:after="163"/>
       </w:pPr>
-      <w:bookmarkStart w:id="54" w:name="_Toc420925639"/>
-      <w:bookmarkStart w:id="55" w:name="_Toc9346042"/>
-      <w:bookmarkStart w:id="56" w:name="_Toc263800680"/>
-      <w:bookmarkStart w:id="57" w:name="_Toc263953570"/>
-      <w:bookmarkStart w:id="58" w:name="_Toc263953642"/>
+      <w:bookmarkStart w:id="55" w:name="_Toc420925639"/>
+      <w:bookmarkStart w:id="56" w:name="_Toc9346042"/>
+      <w:bookmarkStart w:id="57" w:name="_Toc263800680"/>
+      <w:bookmarkStart w:id="58" w:name="_Toc263953570"/>
+      <w:bookmarkStart w:id="59" w:name="_Toc263953642"/>
       <w:r>
         <w:t xml:space="preserve">1.3.1 </w:t>
       </w:r>
-      <w:bookmarkEnd w:id="54"/>
+      <w:bookmarkEnd w:id="55"/>
       <w:r>
         <w:rPr>
           <w:rFonts w:hint="eastAsia"/>
@@ -7648,7 +8107,7 @@
       <w:r>
         <w:t>这是示例</w:t>
       </w:r>
-      <w:bookmarkEnd w:id="55"/>
+      <w:bookmarkEnd w:id="56"/>
     </w:p>
     <w:p>
       <w:pPr>
@@ -7685,12 +8144,12 @@
         <w:pStyle w:val="a6"/>
         <w:spacing w:before="163" w:after="163"/>
       </w:pPr>
-      <w:bookmarkStart w:id="59" w:name="_Toc420925640"/>
-      <w:bookmarkStart w:id="60" w:name="_Toc9346043"/>
+      <w:bookmarkStart w:id="60" w:name="_Toc420925640"/>
+      <w:bookmarkStart w:id="61" w:name="_Toc9346043"/>
       <w:r>
         <w:t xml:space="preserve">1.3.2 </w:t>
       </w:r>
-      <w:bookmarkEnd w:id="59"/>
+      <w:bookmarkEnd w:id="60"/>
       <w:r>
         <w:rPr>
           <w:rFonts w:hint="eastAsia"/>
@@ -7704,7 +8163,7 @@
       <w:r>
         <w:t>示例</w:t>
       </w:r>
-      <w:bookmarkEnd w:id="60"/>
+      <w:bookmarkEnd w:id="61"/>
       <w:proofErr w:type="gramEnd"/>
     </w:p>
     <w:p>
@@ -7738,16 +8197,16 @@
         <w:pStyle w:val="a6"/>
         <w:spacing w:before="163" w:after="163"/>
       </w:pPr>
-      <w:bookmarkStart w:id="61" w:name="_Toc420925641"/>
-      <w:bookmarkStart w:id="62" w:name="_Toc9346044"/>
+      <w:bookmarkStart w:id="62" w:name="_Toc420925641"/>
+      <w:bookmarkStart w:id="63" w:name="_Toc9346044"/>
       <w:r>
         <w:t xml:space="preserve">1.3.3 </w:t>
       </w:r>
       <w:r>
         <w:t>研究目标</w:t>
       </w:r>
-      <w:bookmarkEnd w:id="61"/>
       <w:bookmarkEnd w:id="62"/>
+      <w:bookmarkEnd w:id="63"/>
     </w:p>
     <w:p>
       <w:pPr>
@@ -7778,22 +8237,22 @@
         <w:pStyle w:val="2"/>
         <w:spacing w:before="163" w:after="163"/>
       </w:pPr>
-      <w:bookmarkStart w:id="63" w:name="_Toc420925642"/>
-      <w:bookmarkStart w:id="64" w:name="_Toc9346045"/>
+      <w:bookmarkStart w:id="64" w:name="_Toc420925642"/>
+      <w:bookmarkStart w:id="65" w:name="_Toc9346045"/>
       <w:r>
         <w:t>1.</w:t>
       </w:r>
-      <w:bookmarkEnd w:id="56"/>
       <w:bookmarkEnd w:id="57"/>
       <w:bookmarkEnd w:id="58"/>
+      <w:bookmarkEnd w:id="59"/>
       <w:r>
         <w:t xml:space="preserve">4 </w:t>
       </w:r>
       <w:r>
         <w:t>论文章节安排</w:t>
       </w:r>
-      <w:bookmarkEnd w:id="63"/>
       <w:bookmarkEnd w:id="64"/>
+      <w:bookmarkEnd w:id="65"/>
     </w:p>
     <w:p>
       <w:pPr>
@@ -8074,8 +8533,8 @@
       <w:pPr>
         <w:pStyle w:val="1"/>
       </w:pPr>
-      <w:bookmarkStart w:id="65" w:name="_Toc420925643"/>
-      <w:bookmarkStart w:id="66" w:name="_Toc9346046"/>
+      <w:bookmarkStart w:id="66" w:name="_Toc420925643"/>
+      <w:bookmarkStart w:id="67" w:name="_Toc9346046"/>
       <w:r>
         <w:rPr>
           <w:rFonts w:hint="eastAsia"/>
@@ -8086,20 +8545,20 @@
       <w:r>
         <w:t>研究现状</w:t>
       </w:r>
-      <w:bookmarkEnd w:id="65"/>
       <w:bookmarkEnd w:id="66"/>
+      <w:bookmarkEnd w:id="67"/>
     </w:p>
     <w:p>
       <w:pPr>
         <w:pStyle w:val="2"/>
         <w:spacing w:before="163" w:after="163"/>
       </w:pPr>
-      <w:bookmarkStart w:id="67" w:name="_Toc420925644"/>
-      <w:bookmarkStart w:id="68" w:name="_Toc9346047"/>
+      <w:bookmarkStart w:id="68" w:name="_Toc420925644"/>
+      <w:bookmarkStart w:id="69" w:name="_Toc9346047"/>
       <w:r>
         <w:t xml:space="preserve">2.1 </w:t>
       </w:r>
-      <w:bookmarkEnd w:id="67"/>
+      <w:bookmarkEnd w:id="68"/>
       <w:r>
         <w:rPr>
           <w:rFonts w:hint="eastAsia"/>
@@ -8112,14 +8571,14 @@
       <w:r>
         <w:t>EXAMPLE</w:t>
       </w:r>
-      <w:bookmarkEnd w:id="68"/>
+      <w:bookmarkEnd w:id="69"/>
     </w:p>
     <w:p>
       <w:pPr>
         <w:pStyle w:val="a6"/>
         <w:spacing w:before="163" w:after="163"/>
       </w:pPr>
-      <w:bookmarkStart w:id="69" w:name="_Toc9346048"/>
+      <w:bookmarkStart w:id="70" w:name="_Toc9346048"/>
       <w:r>
         <w:rPr>
           <w:rFonts w:hint="eastAsia"/>
@@ -8141,7 +8600,7 @@
       <w:r>
         <w:t>SAMPLE</w:t>
       </w:r>
-      <w:bookmarkEnd w:id="69"/>
+      <w:bookmarkEnd w:id="70"/>
     </w:p>
     <w:p>
       <w:pPr>
@@ -8169,7 +8628,7 @@
         <w:pStyle w:val="a6"/>
         <w:spacing w:before="163" w:after="163"/>
       </w:pPr>
-      <w:bookmarkStart w:id="70" w:name="_Toc9346049"/>
+      <w:bookmarkStart w:id="71" w:name="_Toc9346049"/>
       <w:r>
         <w:rPr>
           <w:rFonts w:hint="eastAsia"/>
@@ -8192,7 +8651,7 @@
       <w:r>
         <w:t>示例</w:t>
       </w:r>
-      <w:bookmarkEnd w:id="70"/>
+      <w:bookmarkEnd w:id="71"/>
       <w:proofErr w:type="gramEnd"/>
     </w:p>
     <w:p>
@@ -8224,7 +8683,7 @@
         <w:pStyle w:val="a6"/>
         <w:spacing w:before="163" w:after="163"/>
       </w:pPr>
-      <w:bookmarkStart w:id="71" w:name="_Toc9346050"/>
+      <w:bookmarkStart w:id="72" w:name="_Toc9346050"/>
       <w:r>
         <w:rPr>
           <w:rFonts w:hint="eastAsia"/>
@@ -8240,7 +8699,7 @@
         </w:rPr>
         <w:t>这是示例这是示例</w:t>
       </w:r>
-      <w:bookmarkEnd w:id="71"/>
+      <w:bookmarkEnd w:id="72"/>
     </w:p>
     <w:p>
       <w:pPr>
@@ -8932,10 +9391,10 @@
         <w:pStyle w:val="2"/>
         <w:spacing w:before="163" w:after="163"/>
       </w:pPr>
-      <w:bookmarkStart w:id="72" w:name="_Toc9346051"/>
-      <w:bookmarkStart w:id="73" w:name="_Toc263800681"/>
-      <w:bookmarkStart w:id="74" w:name="_Toc263953581"/>
-      <w:bookmarkStart w:id="75" w:name="_Toc263953647"/>
+      <w:bookmarkStart w:id="73" w:name="_Toc9346051"/>
+      <w:bookmarkStart w:id="74" w:name="_Toc263800681"/>
+      <w:bookmarkStart w:id="75" w:name="_Toc263953581"/>
+      <w:bookmarkStart w:id="76" w:name="_Toc263953647"/>
       <w:r>
         <w:t>2.</w:t>
       </w:r>
@@ -8954,14 +9413,14 @@
         </w:rPr>
         <w:t>这是示例</w:t>
       </w:r>
-      <w:bookmarkEnd w:id="72"/>
+      <w:bookmarkEnd w:id="73"/>
     </w:p>
     <w:p>
       <w:pPr>
         <w:pStyle w:val="a6"/>
         <w:spacing w:before="163" w:after="163"/>
       </w:pPr>
-      <w:bookmarkStart w:id="76" w:name="_Toc9346052"/>
+      <w:bookmarkStart w:id="77" w:name="_Toc9346052"/>
       <w:r>
         <w:rPr>
           <w:rFonts w:hint="eastAsia"/>
@@ -8977,7 +9436,7 @@
         </w:rPr>
         <w:t>这是示例</w:t>
       </w:r>
-      <w:bookmarkEnd w:id="76"/>
+      <w:bookmarkEnd w:id="77"/>
     </w:p>
     <w:p>
       <w:pPr>
@@ -9010,7 +9469,7 @@
         <w:pStyle w:val="a6"/>
         <w:spacing w:before="163" w:after="163"/>
       </w:pPr>
-      <w:bookmarkStart w:id="77" w:name="_Toc9346053"/>
+      <w:bookmarkStart w:id="78" w:name="_Toc9346053"/>
       <w:r>
         <w:rPr>
           <w:rFonts w:hint="eastAsia"/>
@@ -9026,7 +9485,7 @@
         </w:rPr>
         <w:t>这是示例</w:t>
       </w:r>
-      <w:bookmarkEnd w:id="77"/>
+      <w:bookmarkEnd w:id="78"/>
     </w:p>
     <w:p>
       <w:pPr>
@@ -9058,10 +9517,10 @@
       <w:pPr>
         <w:pStyle w:val="1"/>
       </w:pPr>
-      <w:bookmarkStart w:id="78" w:name="_Toc9346054"/>
-      <w:bookmarkEnd w:id="73"/>
+      <w:bookmarkStart w:id="79" w:name="_Toc9346054"/>
       <w:bookmarkEnd w:id="74"/>
       <w:bookmarkEnd w:id="75"/>
+      <w:bookmarkEnd w:id="76"/>
       <w:r>
         <w:rPr>
           <w:rFonts w:hint="eastAsia"/>
@@ -9072,7 +9531,7 @@
       <w:r>
         <w:t>这是示例这是示例</w:t>
       </w:r>
-      <w:bookmarkEnd w:id="78"/>
+      <w:bookmarkEnd w:id="79"/>
     </w:p>
     <w:p>
       <w:pPr>
@@ -9105,25 +9564,25 @@
         <w:pStyle w:val="2"/>
         <w:spacing w:before="163" w:after="163"/>
       </w:pPr>
-      <w:bookmarkStart w:id="79" w:name="_Toc263800682"/>
-      <w:bookmarkStart w:id="80" w:name="_Toc263953582"/>
-      <w:bookmarkStart w:id="81" w:name="_Toc263953648"/>
-      <w:bookmarkStart w:id="82" w:name="_Toc420925647"/>
-      <w:bookmarkStart w:id="83" w:name="_Toc9346055"/>
+      <w:bookmarkStart w:id="80" w:name="_Toc263800682"/>
+      <w:bookmarkStart w:id="81" w:name="_Toc263953582"/>
+      <w:bookmarkStart w:id="82" w:name="_Toc263953648"/>
+      <w:bookmarkStart w:id="83" w:name="_Toc420925647"/>
+      <w:bookmarkStart w:id="84" w:name="_Toc9346055"/>
       <w:r>
         <w:t xml:space="preserve">3.1 </w:t>
       </w:r>
-      <w:bookmarkEnd w:id="79"/>
       <w:bookmarkEnd w:id="80"/>
       <w:bookmarkEnd w:id="81"/>
       <w:bookmarkEnd w:id="82"/>
+      <w:bookmarkEnd w:id="83"/>
       <w:r>
         <w:rPr>
           <w:rFonts w:hint="eastAsia"/>
         </w:rPr>
         <w:t>这是示例</w:t>
       </w:r>
-      <w:bookmarkEnd w:id="83"/>
+      <w:bookmarkEnd w:id="84"/>
     </w:p>
     <w:p>
       <w:pPr>
@@ -9151,19 +9610,19 @@
         <w:pStyle w:val="a6"/>
         <w:spacing w:before="163" w:after="163"/>
       </w:pPr>
-      <w:bookmarkStart w:id="84" w:name="_Toc9346056"/>
-      <w:bookmarkStart w:id="85" w:name="_Toc420925650"/>
-      <w:bookmarkStart w:id="86" w:name="_Toc420925651"/>
-      <w:bookmarkStart w:id="87" w:name="_Toc420925654"/>
-      <w:bookmarkStart w:id="88" w:name="_Toc263800703"/>
-      <w:bookmarkStart w:id="89" w:name="_Toc263953630"/>
-      <w:bookmarkStart w:id="90" w:name="_Toc263953670"/>
-      <w:bookmarkStart w:id="91" w:name="_Toc358878198"/>
-      <w:bookmarkEnd w:id="9"/>
+      <w:bookmarkStart w:id="85" w:name="_Toc9346056"/>
+      <w:bookmarkStart w:id="86" w:name="_Toc420925650"/>
+      <w:bookmarkStart w:id="87" w:name="_Toc420925651"/>
+      <w:bookmarkStart w:id="88" w:name="_Toc420925654"/>
+      <w:bookmarkStart w:id="89" w:name="_Toc263800703"/>
+      <w:bookmarkStart w:id="90" w:name="_Toc263953630"/>
+      <w:bookmarkStart w:id="91" w:name="_Toc263953670"/>
+      <w:bookmarkStart w:id="92" w:name="_Toc358878198"/>
       <w:bookmarkEnd w:id="10"/>
       <w:bookmarkEnd w:id="11"/>
       <w:bookmarkEnd w:id="12"/>
       <w:bookmarkEnd w:id="13"/>
+      <w:bookmarkEnd w:id="14"/>
       <w:r>
         <w:t>3.</w:t>
       </w:r>
@@ -9182,7 +9641,7 @@
         </w:rPr>
         <w:t>这是示例</w:t>
       </w:r>
-      <w:bookmarkEnd w:id="84"/>
+      <w:bookmarkEnd w:id="85"/>
     </w:p>
     <w:p>
       <w:pPr>
@@ -9383,7 +9842,7 @@
         <w:pStyle w:val="a6"/>
         <w:spacing w:before="163" w:after="163"/>
       </w:pPr>
-      <w:bookmarkStart w:id="92" w:name="_Toc9346057"/>
+      <w:bookmarkStart w:id="93" w:name="_Toc9346057"/>
       <w:r>
         <w:rPr>
           <w:rFonts w:hint="eastAsia"/>
@@ -9399,7 +9858,7 @@
         </w:rPr>
         <w:t>这是示例</w:t>
       </w:r>
-      <w:bookmarkEnd w:id="92"/>
+      <w:bookmarkEnd w:id="93"/>
     </w:p>
     <w:p>
       <w:pPr>
@@ -9430,18 +9889,18 @@
         <w:pStyle w:val="2"/>
         <w:spacing w:before="163" w:after="163"/>
       </w:pPr>
-      <w:bookmarkStart w:id="93" w:name="_Toc9346058"/>
+      <w:bookmarkStart w:id="94" w:name="_Toc9346058"/>
       <w:r>
         <w:t xml:space="preserve">3.2 </w:t>
       </w:r>
-      <w:bookmarkEnd w:id="85"/>
+      <w:bookmarkEnd w:id="86"/>
       <w:r>
         <w:rPr>
           <w:rFonts w:hint="eastAsia"/>
         </w:rPr>
         <w:t>这是示例</w:t>
       </w:r>
-      <w:bookmarkEnd w:id="93"/>
+      <w:bookmarkEnd w:id="94"/>
     </w:p>
     <w:p>
       <w:pPr>
@@ -9472,7 +9931,7 @@
         <w:pStyle w:val="a6"/>
         <w:spacing w:before="163" w:after="163"/>
       </w:pPr>
-      <w:bookmarkStart w:id="94" w:name="_Toc9346059"/>
+      <w:bookmarkStart w:id="95" w:name="_Toc9346059"/>
       <w:r>
         <w:t xml:space="preserve">3.2.1 </w:t>
       </w:r>
@@ -9482,10 +9941,10 @@
         </w:rPr>
         <w:t>这是示例</w:t>
       </w:r>
-      <w:bookmarkEnd w:id="94"/>
-    </w:p>
-    <w:bookmarkEnd w:id="86"/>
+      <w:bookmarkEnd w:id="95"/>
+    </w:p>
     <w:bookmarkEnd w:id="87"/>
+    <w:bookmarkEnd w:id="88"/>
     <w:p>
       <w:pPr>
         <w:pStyle w:val="affb"/>
@@ -9515,11 +9974,11 @@
         <w:pStyle w:val="2"/>
         <w:spacing w:before="163" w:after="163"/>
       </w:pPr>
-      <w:bookmarkStart w:id="95" w:name="_Toc263800691"/>
-      <w:bookmarkStart w:id="96" w:name="_Toc263953605"/>
-      <w:bookmarkStart w:id="97" w:name="_Toc263953657"/>
-      <w:bookmarkStart w:id="98" w:name="_Toc420925658"/>
-      <w:bookmarkStart w:id="99" w:name="_Toc9346060"/>
+      <w:bookmarkStart w:id="96" w:name="_Toc263800691"/>
+      <w:bookmarkStart w:id="97" w:name="_Toc263953605"/>
+      <w:bookmarkStart w:id="98" w:name="_Toc263953657"/>
+      <w:bookmarkStart w:id="99" w:name="_Toc420925658"/>
+      <w:bookmarkStart w:id="100" w:name="_Toc9346060"/>
       <w:r>
         <w:t>3.</w:t>
       </w:r>
@@ -9535,11 +9994,11 @@
       <w:r>
         <w:t>本章小结</w:t>
       </w:r>
-      <w:bookmarkEnd w:id="95"/>
       <w:bookmarkEnd w:id="96"/>
       <w:bookmarkEnd w:id="97"/>
       <w:bookmarkEnd w:id="98"/>
       <w:bookmarkEnd w:id="99"/>
+      <w:bookmarkEnd w:id="100"/>
     </w:p>
     <w:p>
       <w:pPr>
@@ -9584,9 +10043,9 @@
         <w:pStyle w:val="affb"/>
         <w:ind w:firstLine="480"/>
       </w:pPr>
-      <w:bookmarkStart w:id="100" w:name="_Toc263800693"/>
-      <w:bookmarkStart w:id="101" w:name="_Toc263953607"/>
-      <w:bookmarkStart w:id="102" w:name="_Toc263953659"/>
+      <w:bookmarkStart w:id="101" w:name="_Toc263800693"/>
+      <w:bookmarkStart w:id="102" w:name="_Toc263953607"/>
+      <w:bookmarkStart w:id="103" w:name="_Toc263953659"/>
       <w:r>
         <w:rPr>
           <w:rFonts w:hint="eastAsia"/>
@@ -9617,11 +10076,11 @@
         <w:pStyle w:val="2"/>
         <w:spacing w:before="163" w:after="163"/>
       </w:pPr>
-      <w:bookmarkStart w:id="103" w:name="_Toc420925662"/>
-      <w:bookmarkStart w:id="104" w:name="_Toc9346062"/>
-      <w:bookmarkEnd w:id="100"/>
+      <w:bookmarkStart w:id="104" w:name="_Toc420925662"/>
+      <w:bookmarkStart w:id="105" w:name="_Toc9346062"/>
       <w:bookmarkEnd w:id="101"/>
       <w:bookmarkEnd w:id="102"/>
+      <w:bookmarkEnd w:id="103"/>
       <w:r>
         <w:t>4.</w:t>
       </w:r>
@@ -9634,14 +10093,14 @@
       <w:r>
         <w:t xml:space="preserve"> </w:t>
       </w:r>
-      <w:bookmarkEnd w:id="103"/>
+      <w:bookmarkEnd w:id="104"/>
       <w:r>
         <w:rPr>
           <w:rFonts w:hint="eastAsia"/>
         </w:rPr>
         <w:t>这是示例</w:t>
       </w:r>
-      <w:bookmarkEnd w:id="104"/>
+      <w:bookmarkEnd w:id="105"/>
     </w:p>
     <w:p>
       <w:pPr>
@@ -9672,8 +10131,8 @@
         <w:pStyle w:val="2"/>
         <w:spacing w:before="163" w:after="163"/>
       </w:pPr>
-      <w:bookmarkStart w:id="105" w:name="_Toc420925663"/>
-      <w:bookmarkStart w:id="106" w:name="_Toc9346063"/>
+      <w:bookmarkStart w:id="106" w:name="_Toc420925663"/>
+      <w:bookmarkStart w:id="107" w:name="_Toc9346063"/>
       <w:r>
         <w:t>4.</w:t>
       </w:r>
@@ -9686,14 +10145,14 @@
       <w:r>
         <w:t xml:space="preserve"> </w:t>
       </w:r>
-      <w:bookmarkEnd w:id="105"/>
+      <w:bookmarkEnd w:id="106"/>
       <w:r>
         <w:rPr>
           <w:rFonts w:hint="eastAsia"/>
         </w:rPr>
         <w:t>这是示例</w:t>
       </w:r>
-      <w:bookmarkEnd w:id="106"/>
+      <w:bookmarkEnd w:id="107"/>
     </w:p>
     <w:p>
       <w:pPr>
@@ -9895,19 +10354,19 @@
         <w:pStyle w:val="2"/>
         <w:spacing w:before="163" w:after="163"/>
       </w:pPr>
-      <w:bookmarkStart w:id="107" w:name="_Toc420925664"/>
-      <w:bookmarkStart w:id="108" w:name="_Toc9346064"/>
+      <w:bookmarkStart w:id="108" w:name="_Toc420925664"/>
+      <w:bookmarkStart w:id="109" w:name="_Toc9346064"/>
       <w:r>
         <w:t xml:space="preserve">4.3 </w:t>
       </w:r>
-      <w:bookmarkEnd w:id="107"/>
+      <w:bookmarkEnd w:id="108"/>
       <w:r>
         <w:rPr>
           <w:rFonts w:hint="eastAsia"/>
         </w:rPr>
         <w:t>这是示例</w:t>
       </w:r>
-      <w:bookmarkEnd w:id="108"/>
+      <w:bookmarkEnd w:id="109"/>
     </w:p>
     <w:p>
       <w:pPr>
@@ -9934,8 +10393,8 @@
           <w:szCs w:val="18"/>
         </w:rPr>
       </w:pPr>
-      <w:bookmarkStart w:id="109" w:name="_Toc420925665"/>
-      <w:bookmarkStart w:id="110" w:name="_Toc9346065"/>
+      <w:bookmarkStart w:id="110" w:name="_Toc420925665"/>
+      <w:bookmarkStart w:id="111" w:name="_Toc9346065"/>
       <w:r>
         <w:rPr>
           <w:rFonts w:eastAsia="黑体" w:cs="Times New Roman"/>
@@ -9964,8 +10423,8 @@
         </w:rPr>
         <w:t>本章小结</w:t>
       </w:r>
-      <w:bookmarkEnd w:id="109"/>
       <w:bookmarkEnd w:id="110"/>
+      <w:bookmarkEnd w:id="111"/>
     </w:p>
     <w:p>
       <w:pPr>
@@ -9995,7 +10454,7 @@
       <w:pPr>
         <w:pStyle w:val="1"/>
       </w:pPr>
-      <w:bookmarkStart w:id="111" w:name="_Toc9346066"/>
+      <w:bookmarkStart w:id="112" w:name="_Toc9346066"/>
       <w:r>
         <w:rPr>
           <w:rFonts w:hint="eastAsia"/>
@@ -10010,7 +10469,7 @@
         </w:rPr>
         <w:t>示例</w:t>
       </w:r>
-      <w:bookmarkEnd w:id="111"/>
+      <w:bookmarkEnd w:id="112"/>
       <w:proofErr w:type="gramEnd"/>
     </w:p>
     <w:p>
@@ -10044,19 +10503,19 @@
         <w:pStyle w:val="2"/>
         <w:spacing w:before="163" w:after="163"/>
       </w:pPr>
-      <w:bookmarkStart w:id="112" w:name="_Toc420925667"/>
-      <w:bookmarkStart w:id="113" w:name="_Toc9346067"/>
+      <w:bookmarkStart w:id="113" w:name="_Toc420925667"/>
+      <w:bookmarkStart w:id="114" w:name="_Toc9346067"/>
       <w:r>
         <w:t xml:space="preserve">5.1 </w:t>
       </w:r>
-      <w:bookmarkEnd w:id="112"/>
+      <w:bookmarkEnd w:id="113"/>
       <w:r>
         <w:rPr>
           <w:rFonts w:hint="eastAsia"/>
         </w:rPr>
         <w:t>这是示例</w:t>
       </w:r>
-      <w:bookmarkEnd w:id="113"/>
+      <w:bookmarkEnd w:id="114"/>
     </w:p>
     <w:p>
       <w:pPr>
@@ -10087,22 +10546,22 @@
         <w:pStyle w:val="2"/>
         <w:spacing w:before="163" w:after="163"/>
       </w:pPr>
-      <w:bookmarkStart w:id="114" w:name="_Toc420925668"/>
-      <w:bookmarkStart w:id="115" w:name="_Toc9346068"/>
+      <w:bookmarkStart w:id="115" w:name="_Toc420925668"/>
+      <w:bookmarkStart w:id="116" w:name="_Toc9346068"/>
       <w:r>
         <w:t>5.2</w:t>
       </w:r>
       <w:r>
         <w:t xml:space="preserve"> </w:t>
       </w:r>
-      <w:bookmarkEnd w:id="114"/>
+      <w:bookmarkEnd w:id="115"/>
       <w:r>
         <w:rPr>
           <w:rFonts w:hint="eastAsia"/>
         </w:rPr>
         <w:t>这是示例</w:t>
       </w:r>
-      <w:bookmarkEnd w:id="115"/>
+      <w:bookmarkEnd w:id="116"/>
     </w:p>
     <w:p>
       <w:pPr>
@@ -10121,7 +10580,7 @@
         <w:pStyle w:val="2"/>
         <w:spacing w:before="163" w:after="163"/>
       </w:pPr>
-      <w:bookmarkStart w:id="116" w:name="_Toc9346069"/>
+      <w:bookmarkStart w:id="117" w:name="_Toc9346069"/>
       <w:r>
         <w:rPr>
           <w:rFonts w:hint="eastAsia"/>
@@ -10137,7 +10596,7 @@
         </w:rPr>
         <w:t>这是示例这是示例这是示例</w:t>
       </w:r>
-      <w:bookmarkEnd w:id="116"/>
+      <w:bookmarkEnd w:id="117"/>
     </w:p>
     <w:p>
       <w:pPr>
@@ -10156,8 +10615,8 @@
         <w:pStyle w:val="a6"/>
         <w:spacing w:before="163" w:after="163"/>
       </w:pPr>
-      <w:bookmarkStart w:id="117" w:name="_Toc420925671"/>
-      <w:bookmarkStart w:id="118" w:name="_Toc9346070"/>
+      <w:bookmarkStart w:id="118" w:name="_Toc420925671"/>
+      <w:bookmarkStart w:id="119" w:name="_Toc9346070"/>
       <w:r>
         <w:t>5.3.</w:t>
       </w:r>
@@ -10167,7 +10626,7 @@
         </w:rPr>
         <w:t>1</w:t>
       </w:r>
-      <w:bookmarkEnd w:id="117"/>
+      <w:bookmarkEnd w:id="118"/>
       <w:r>
         <w:t xml:space="preserve"> </w:t>
       </w:r>
@@ -10177,7 +10636,7 @@
         </w:rPr>
         <w:t>这是示例这是示例这是示例</w:t>
       </w:r>
-      <w:bookmarkEnd w:id="118"/>
+      <w:bookmarkEnd w:id="119"/>
     </w:p>
     <w:p>
       <w:pPr>
@@ -10485,8 +10944,8 @@
         <w:pStyle w:val="a6"/>
         <w:spacing w:before="163" w:after="163"/>
       </w:pPr>
-      <w:bookmarkStart w:id="119" w:name="_Toc420925672"/>
-      <w:bookmarkStart w:id="120" w:name="_Toc9346071"/>
+      <w:bookmarkStart w:id="120" w:name="_Toc420925672"/>
+      <w:bookmarkStart w:id="121" w:name="_Toc9346071"/>
       <w:r>
         <w:t>5.3.</w:t>
       </w:r>
@@ -10499,14 +10958,14 @@
       <w:r>
         <w:t xml:space="preserve"> </w:t>
       </w:r>
-      <w:bookmarkEnd w:id="119"/>
+      <w:bookmarkEnd w:id="120"/>
       <w:r>
         <w:rPr>
           <w:rFonts w:hint="eastAsia"/>
         </w:rPr>
         <w:t>这是示例</w:t>
       </w:r>
-      <w:bookmarkEnd w:id="120"/>
+      <w:bookmarkEnd w:id="121"/>
     </w:p>
     <w:p>
       <w:pPr>
@@ -10539,7 +10998,7 @@
         <w:pStyle w:val="a6"/>
         <w:spacing w:before="163" w:after="163"/>
       </w:pPr>
-      <w:bookmarkStart w:id="121" w:name="_Toc9346072"/>
+      <w:bookmarkStart w:id="122" w:name="_Toc9346072"/>
       <w:r>
         <w:rPr>
           <w:rFonts w:hint="eastAsia"/>
@@ -10556,7 +11015,7 @@
         </w:rPr>
         <w:t>这是示例这是示例这是示例</w:t>
       </w:r>
-      <w:bookmarkEnd w:id="121"/>
+      <w:bookmarkEnd w:id="122"/>
     </w:p>
     <w:p>
       <w:pPr>
@@ -10589,16 +11048,16 @@
         <w:pStyle w:val="2"/>
         <w:spacing w:before="163" w:after="163"/>
       </w:pPr>
-      <w:bookmarkStart w:id="122" w:name="_Toc420925674"/>
-      <w:bookmarkStart w:id="123" w:name="_Toc9346073"/>
+      <w:bookmarkStart w:id="123" w:name="_Toc420925674"/>
+      <w:bookmarkStart w:id="124" w:name="_Toc9346073"/>
       <w:r>
         <w:t xml:space="preserve">5.4 </w:t>
       </w:r>
       <w:r>
         <w:t>本章小结</w:t>
       </w:r>
-      <w:bookmarkEnd w:id="122"/>
       <w:bookmarkEnd w:id="123"/>
+      <w:bookmarkEnd w:id="124"/>
     </w:p>
     <w:p>
       <w:pPr>
@@ -10628,7 +11087,7 @@
       <w:pPr>
         <w:pStyle w:val="-"/>
       </w:pPr>
-      <w:bookmarkStart w:id="124" w:name="_Toc9346074"/>
+      <w:bookmarkStart w:id="125" w:name="_Toc9346074"/>
       <w:r>
         <w:rPr>
           <w:rFonts w:hint="eastAsia"/>
@@ -10636,7 +11095,7 @@
         <w:lastRenderedPageBreak/>
         <w:t>结论</w:t>
       </w:r>
-      <w:bookmarkEnd w:id="124"/>
+      <w:bookmarkEnd w:id="125"/>
     </w:p>
     <w:p>
       <w:pPr>
@@ -10654,16 +11113,16 @@
       <w:pPr>
         <w:pStyle w:val="-"/>
       </w:pPr>
-      <w:bookmarkStart w:id="125" w:name="_Toc9346075"/>
+      <w:bookmarkStart w:id="126" w:name="_Toc9346075"/>
       <w:r>
         <w:lastRenderedPageBreak/>
         <w:t>致谢</w:t>
       </w:r>
-      <w:bookmarkEnd w:id="88"/>
       <w:bookmarkEnd w:id="89"/>
       <w:bookmarkEnd w:id="90"/>
       <w:bookmarkEnd w:id="91"/>
-      <w:bookmarkEnd w:id="125"/>
+      <w:bookmarkEnd w:id="92"/>
+      <w:bookmarkEnd w:id="126"/>
     </w:p>
     <w:p>
       <w:pPr>
@@ -10681,17 +11140,15 @@
       <w:pPr>
         <w:pStyle w:val="-"/>
       </w:pPr>
-      <w:bookmarkStart w:id="126" w:name="_Toc263800704"/>
-      <w:bookmarkStart w:id="127" w:name="_Toc263953631"/>
-      <w:bookmarkStart w:id="128" w:name="_Toc263953671"/>
-      <w:bookmarkStart w:id="129" w:name="_Toc358878199"/>
-      <w:bookmarkStart w:id="130" w:name="_Toc9346076"/>
+      <w:bookmarkStart w:id="127" w:name="_Toc263800704"/>
+      <w:bookmarkStart w:id="128" w:name="_Toc263953631"/>
+      <w:bookmarkStart w:id="129" w:name="_Toc263953671"/>
+      <w:bookmarkStart w:id="130" w:name="_Toc358878199"/>
+      <w:bookmarkStart w:id="131" w:name="_Toc9346076"/>
       <w:r>
         <w:lastRenderedPageBreak/>
         <w:t>参考文献</w:t>
       </w:r>
-      <w:bookmarkStart w:id="131" w:name="_GoBack"/>
-      <w:bookmarkEnd w:id="126"/>
       <w:bookmarkEnd w:id="127"/>
       <w:bookmarkEnd w:id="128"/>
       <w:bookmarkEnd w:id="129"/>
@@ -10721,7 +11178,16 @@
       </w:r>
       <w:proofErr w:type="spellEnd"/>
       <w:r>
-        <w:t xml:space="preserve"> E, et al. A complete processing chain for ship detection using optical satellite imagery[J]. International Journal of Remote Sensing, 2010, 31(22): 5837-5854.</w:t>
+        <w:t xml:space="preserve"> E, et al. </w:t>
+      </w:r>
+      <w:r>
+        <w:rPr>
+          <w:rFonts w:hint="eastAsia"/>
+        </w:rPr>
+        <w:t>XXXXXXXXX</w:t>
+      </w:r>
+      <w:r>
+        <w:t>[J]. International Journal of Remote Sensing, 2010, 31(22): 5837-5854.</w:t>
       </w:r>
     </w:p>
     <w:p>
@@ -10744,17 +11210,20 @@
         <w:t>,</w:t>
       </w:r>
       <w:r>
-        <w:rPr>
-          <w:rFonts w:hint="eastAsia"/>
-        </w:rPr>
-        <w:t>陈学</w:t>
+        <w:t xml:space="preserve"> </w:t>
+      </w:r>
+      <w:r>
+        <w:rPr>
+          <w:rFonts w:hint="eastAsia"/>
+        </w:rPr>
+        <w:t>某某</w:t>
       </w:r>
       <w:proofErr w:type="gramStart"/>
       <w:r>
         <w:rPr>
           <w:rFonts w:hint="eastAsia"/>
         </w:rPr>
-        <w:t>佺</w:t>
+        <w:t>某</w:t>
       </w:r>
       <w:proofErr w:type="gramEnd"/>
       <w:r>
@@ -10764,10 +11233,16 @@
         <w:t>.</w:t>
       </w:r>
       <w:r>
-        <w:rPr>
-          <w:rFonts w:hint="eastAsia"/>
-        </w:rPr>
-        <w:t>高分辨率遥感图像港内舰船的自动检测方法</w:t>
+        <w:t xml:space="preserve"> </w:t>
+      </w:r>
+      <w:r>
+        <w:rPr>
+          <w:rFonts w:hint="eastAsia"/>
+        </w:rPr>
+        <w:t>X</w:t>
+      </w:r>
+      <w:r>
+        <w:t>XXXXXXXX</w:t>
       </w:r>
       <w:r>
         <w:rPr>
@@ -10776,6 +11251,9 @@
         <w:t>[J].</w:t>
       </w:r>
       <w:r>
+        <w:t xml:space="preserve"> </w:t>
+      </w:r>
+      <w:r>
         <w:rPr>
           <w:rFonts w:hint="eastAsia"/>
         </w:rPr>
@@ -10825,11 +11303,22 @@
         <w:t>,</w:t>
       </w:r>
       <w:r>
-        <w:rPr>
-          <w:rFonts w:hint="eastAsia"/>
-        </w:rPr>
-        <w:t>马雷</w:t>
-      </w:r>
+        <w:t xml:space="preserve"> </w:t>
+      </w:r>
+      <w:r>
+        <w:rPr>
+          <w:rFonts w:hint="eastAsia"/>
+        </w:rPr>
+        <w:t>某某</w:t>
+      </w:r>
+      <w:proofErr w:type="gramStart"/>
+      <w:r>
+        <w:rPr>
+          <w:rFonts w:hint="eastAsia"/>
+        </w:rPr>
+        <w:t>某</w:t>
+      </w:r>
+      <w:proofErr w:type="gramEnd"/>
       <w:r>
         <w:rPr>
           <w:rFonts w:hint="eastAsia"/>
@@ -10837,10 +11326,13 @@
         <w:t>,</w:t>
       </w:r>
       <w:r>
-        <w:rPr>
-          <w:rFonts w:hint="eastAsia"/>
-        </w:rPr>
-        <w:t>田原</w:t>
+        <w:t xml:space="preserve"> </w:t>
+      </w:r>
+      <w:r>
+        <w:rPr>
+          <w:rFonts w:hint="eastAsia"/>
+        </w:rPr>
+        <w:t>某某</w:t>
       </w:r>
       <w:r>
         <w:rPr>
@@ -10849,10 +11341,19 @@
         <w:t>.</w:t>
       </w:r>
       <w:r>
-        <w:rPr>
-          <w:rFonts w:hint="eastAsia"/>
-        </w:rPr>
-        <w:t>光学遥感图像舰船目标检测与识别综述</w:t>
+        <w:t xml:space="preserve"> </w:t>
+      </w:r>
+      <w:r>
+        <w:rPr>
+          <w:rFonts w:hint="eastAsia"/>
+        </w:rPr>
+        <w:t>XXXX</w:t>
+      </w:r>
+      <w:r>
+        <w:rPr>
+          <w:rFonts w:hint="eastAsia"/>
+        </w:rPr>
+        <w:t>综述</w:t>
       </w:r>
       <w:r>
         <w:rPr>
@@ -10861,6 +11362,9 @@
         <w:t>[J].</w:t>
       </w:r>
       <w:r>
+        <w:t xml:space="preserve"> </w:t>
+      </w:r>
+      <w:r>
         <w:rPr>
           <w:rFonts w:hint="eastAsia"/>
         </w:rPr>
@@ -10870,7 +11374,25 @@
         <w:rPr>
           <w:rFonts w:hint="eastAsia"/>
         </w:rPr>
-        <w:t>,2011,37(09):</w:t>
+        <w:t>,</w:t>
+      </w:r>
+      <w:r>
+        <w:t xml:space="preserve"> </w:t>
+      </w:r>
+      <w:r>
+        <w:rPr>
+          <w:rFonts w:hint="eastAsia"/>
+        </w:rPr>
+        <w:t>2011,</w:t>
+      </w:r>
+      <w:r>
+        <w:t xml:space="preserve"> </w:t>
+      </w:r>
+      <w:r>
+        <w:rPr>
+          <w:rFonts w:hint="eastAsia"/>
+        </w:rPr>
+        <w:t>37(09):</w:t>
       </w:r>
       <w:r>
         <w:t xml:space="preserve"> </w:t>
@@ -10915,19 +11437,19 @@
         <w:rPr>
           <w:rFonts w:hint="eastAsia"/>
         </w:rPr>
-        <w:t>的高分辨率</w:t>
-      </w:r>
-      <w:r>
-        <w:rPr>
-          <w:rFonts w:hint="eastAsia"/>
-        </w:rPr>
-        <w:t>SAR</w:t>
-      </w:r>
-      <w:r>
-        <w:rPr>
-          <w:rFonts w:hint="eastAsia"/>
-        </w:rPr>
-        <w:t>图像舰船目标检测</w:t>
+        <w:t>的</w:t>
+      </w:r>
+      <w:r>
+        <w:rPr>
+          <w:rFonts w:hint="eastAsia"/>
+        </w:rPr>
+        <w:t>XXXX</w:t>
+      </w:r>
+      <w:r>
+        <w:rPr>
+          <w:rFonts w:hint="eastAsia"/>
+        </w:rPr>
+        <w:t xml:space="preserve"> </w:t>
       </w:r>
       <w:r>
         <w:rPr>
@@ -10936,6 +11458,9 @@
         <w:t>[D].</w:t>
       </w:r>
       <w:r>
+        <w:t xml:space="preserve"> </w:t>
+      </w:r>
+      <w:r>
         <w:rPr>
           <w:rFonts w:hint="eastAsia"/>
         </w:rPr>
@@ -10945,7 +11470,16 @@
         <w:rPr>
           <w:rFonts w:hint="eastAsia"/>
         </w:rPr>
-        <w:t>,2013.</w:t>
+        <w:t>,</w:t>
+      </w:r>
+      <w:r>
+        <w:t xml:space="preserve"> </w:t>
+      </w:r>
+      <w:r>
+        <w:rPr>
+          <w:rFonts w:hint="eastAsia"/>
+        </w:rPr>
+        <w:t>2013.</w:t>
       </w:r>
       <w:bookmarkEnd w:id="135"/>
     </w:p>
@@ -10989,6 +11523,9 @@
         <w:t>,</w:t>
       </w:r>
       <w:r>
+        <w:t xml:space="preserve"> </w:t>
+      </w:r>
+      <w:r>
         <w:rPr>
           <w:rFonts w:hint="eastAsia"/>
         </w:rPr>
@@ -11001,6 +11538,9 @@
         <w:t>,</w:t>
       </w:r>
       <w:r>
+        <w:t xml:space="preserve"> </w:t>
+      </w:r>
+      <w:r>
         <w:rPr>
           <w:rFonts w:hint="eastAsia"/>
         </w:rPr>
@@ -11013,16 +11553,19 @@
         <w:t>.</w:t>
       </w:r>
       <w:r>
-        <w:rPr>
-          <w:rFonts w:hint="eastAsia"/>
-        </w:rPr>
-        <w:t>基于级联</w:t>
-      </w:r>
-      <w:r>
-        <w:rPr>
-          <w:rFonts w:hint="eastAsia"/>
-        </w:rPr>
-        <w:t>CNN</w:t>
+        <w:t xml:space="preserve"> </w:t>
+      </w:r>
+      <w:r>
+        <w:rPr>
+          <w:rFonts w:hint="eastAsia"/>
+        </w:rPr>
+        <w:t>基于</w:t>
+      </w:r>
+      <w:r>
+        <w:rPr>
+          <w:rFonts w:hint="eastAsia"/>
+        </w:rPr>
+        <w:t>XXX</w:t>
       </w:r>
       <w:r>
         <w:rPr>
@@ -11034,13 +11577,7 @@
         <w:rPr>
           <w:rFonts w:hint="eastAsia"/>
         </w:rPr>
-        <w:t>SAR</w:t>
-      </w:r>
-      <w:r>
-        <w:rPr>
-          <w:rFonts w:hint="eastAsia"/>
-        </w:rPr>
-        <w:t>图像舰船目标检测算法</w:t>
+        <w:t>XXXXX</w:t>
       </w:r>
       <w:r>
         <w:rPr>
@@ -11049,6 +11586,9 @@
         <w:t>[J/OL].</w:t>
       </w:r>
       <w:r>
+        <w:t xml:space="preserve"> </w:t>
+      </w:r>
+      <w:r>
         <w:rPr>
           <w:rFonts w:hint="eastAsia"/>
         </w:rPr>
@@ -11058,7 +11598,34 @@
         <w:rPr>
           <w:rFonts w:hint="eastAsia"/>
         </w:rPr>
-        <w:t>:1-8[2019-05-21].2018.0168.</w:t>
+        <w:t>:</w:t>
+      </w:r>
+      <w:r>
+        <w:t xml:space="preserve"> </w:t>
+      </w:r>
+      <w:r>
+        <w:rPr>
+          <w:rFonts w:hint="eastAsia"/>
+        </w:rPr>
+        <w:t>1-8[2019-05-21].</w:t>
+      </w:r>
+      <w:r>
+        <w:t xml:space="preserve"> </w:t>
+      </w:r>
+      <w:r>
+        <w:rPr>
+          <w:rFonts w:hint="eastAsia"/>
+        </w:rPr>
+        <w:t>2018.</w:t>
+      </w:r>
+      <w:r>
+        <w:t xml:space="preserve"> </w:t>
+      </w:r>
+      <w:r>
+        <w:rPr>
+          <w:rFonts w:hint="eastAsia"/>
+        </w:rPr>
+        <w:t>0168.</w:t>
       </w:r>
       <w:bookmarkEnd w:id="138"/>
     </w:p>
@@ -16055,7 +16622,7 @@
 </file>
 
 <file path=customXml/itemProps1.xml><?xml version="1.0" encoding="utf-8"?>
-<ds:datastoreItem xmlns:ds="http://schemas.openxmlformats.org/officeDocument/2006/customXml" ds:itemID="{DB280B88-7632-46F8-916D-C8C5B08B82E5}">
+<ds:datastoreItem xmlns:ds="http://schemas.openxmlformats.org/officeDocument/2006/customXml" ds:itemID="{B46A7F5F-3CA4-4344-80B0-D030567A081B}">
   <ds:schemaRefs>
     <ds:schemaRef ds:uri="http://schemas.openxmlformats.org/officeDocument/2006/bibliography"/>
   </ds:schemaRefs>

</xml_diff>